<commit_message>
Dodata verzija za SSU dokumente
</commit_message>
<xml_diff>
--- a/Faza2/SSU/12.0-Pregled informacija o korisniku i njegovim kursevima.docx
+++ b/Faza2/SSU/12.0-Pregled informacija o korisniku i njegovim kursevima.docx
@@ -2107,6 +2107,15 @@
                 <w:szCs w:val="24"/>
               </w:rPr>
             </w:pPr>
+            <w:r>
+              <w:rPr>
+                <w:rFonts w:ascii="Arial" w:hAnsi="Arial" w:cs="Arial"/>
+                <w:color w:val="6D1D6A" w:themeColor="accent1" w:themeShade="BF"/>
+                <w:sz w:val="24"/>
+                <w:szCs w:val="24"/>
+              </w:rPr>
+              <w:t>13.4.2019.</w:t>
+            </w:r>
           </w:p>
         </w:tc>
         <w:tc>
@@ -2126,6 +2135,17 @@
                 <w:szCs w:val="24"/>
               </w:rPr>
             </w:pPr>
+            <w:r>
+              <w:rPr>
+                <w:rFonts w:ascii="Arial" w:hAnsi="Arial" w:cs="Arial"/>
+                <w:color w:val="6D1D6A" w:themeColor="accent1" w:themeShade="BF"/>
+                <w:sz w:val="24"/>
+                <w:szCs w:val="24"/>
+              </w:rPr>
+              <w:t>1.1</w:t>
+            </w:r>
+            <w:bookmarkStart w:id="0" w:name="_GoBack"/>
+            <w:bookmarkEnd w:id="0"/>
           </w:p>
         </w:tc>
         <w:tc>
@@ -2145,6 +2165,37 @@
                 <w:szCs w:val="24"/>
               </w:rPr>
             </w:pPr>
+            <w:proofErr w:type="spellStart"/>
+            <w:r>
+              <w:rPr>
+                <w:rFonts w:ascii="Arial" w:hAnsi="Arial" w:cs="Arial"/>
+                <w:color w:val="6D1D6A" w:themeColor="accent1" w:themeShade="BF"/>
+                <w:sz w:val="24"/>
+                <w:szCs w:val="24"/>
+              </w:rPr>
+              <w:t>Ispravljeni</w:t>
+            </w:r>
+            <w:proofErr w:type="spellEnd"/>
+            <w:r>
+              <w:rPr>
+                <w:rFonts w:ascii="Arial" w:hAnsi="Arial" w:cs="Arial"/>
+                <w:color w:val="6D1D6A" w:themeColor="accent1" w:themeShade="BF"/>
+                <w:sz w:val="24"/>
+                <w:szCs w:val="24"/>
+              </w:rPr>
+              <w:t xml:space="preserve"> </w:t>
+            </w:r>
+            <w:proofErr w:type="spellStart"/>
+            <w:r>
+              <w:rPr>
+                <w:rFonts w:ascii="Arial" w:hAnsi="Arial" w:cs="Arial"/>
+                <w:color w:val="6D1D6A" w:themeColor="accent1" w:themeShade="BF"/>
+                <w:sz w:val="24"/>
+                <w:szCs w:val="24"/>
+              </w:rPr>
+              <w:t>defekti</w:t>
+            </w:r>
+            <w:proofErr w:type="spellEnd"/>
           </w:p>
         </w:tc>
         <w:tc>
@@ -2164,6 +2215,26 @@
                 <w:szCs w:val="24"/>
               </w:rPr>
             </w:pPr>
+            <w:r>
+              <w:rPr>
+                <w:rFonts w:ascii="Arial" w:hAnsi="Arial" w:cs="Arial"/>
+                <w:color w:val="6D1D6A" w:themeColor="accent1" w:themeShade="BF"/>
+                <w:sz w:val="24"/>
+                <w:szCs w:val="24"/>
+              </w:rPr>
+              <w:t xml:space="preserve">Sara </w:t>
+            </w:r>
+            <w:proofErr w:type="spellStart"/>
+            <w:r>
+              <w:rPr>
+                <w:rFonts w:ascii="Arial" w:hAnsi="Arial" w:cs="Arial"/>
+                <w:color w:val="6D1D6A" w:themeColor="accent1" w:themeShade="BF"/>
+                <w:sz w:val="24"/>
+                <w:szCs w:val="24"/>
+              </w:rPr>
+              <w:t>Milovanović</w:t>
+            </w:r>
+            <w:proofErr w:type="spellEnd"/>
           </w:p>
         </w:tc>
       </w:tr>
@@ -2506,7 +2577,7 @@
           <w:color w:val="6D1D6A" w:themeColor="accent1" w:themeShade="BF"/>
         </w:rPr>
       </w:pPr>
-      <w:bookmarkStart w:id="0" w:name="_Toc3227973"/>
+      <w:bookmarkStart w:id="1" w:name="_Toc3227973"/>
       <w:proofErr w:type="spellStart"/>
       <w:r>
         <w:rPr>
@@ -2516,7 +2587,7 @@
         <w:lastRenderedPageBreak/>
         <w:t>Uvod</w:t>
       </w:r>
-      <w:bookmarkEnd w:id="0"/>
+      <w:bookmarkEnd w:id="1"/>
       <w:proofErr w:type="spellEnd"/>
     </w:p>
     <w:p>
@@ -2543,7 +2614,7 @@
           <w:color w:val="6D1D6A" w:themeColor="accent1" w:themeShade="BF"/>
         </w:rPr>
       </w:pPr>
-      <w:bookmarkStart w:id="1" w:name="_Toc3227974"/>
+      <w:bookmarkStart w:id="2" w:name="_Toc3227974"/>
       <w:proofErr w:type="spellStart"/>
       <w:r>
         <w:rPr>
@@ -2552,7 +2623,7 @@
         </w:rPr>
         <w:t>Rezime</w:t>
       </w:r>
-      <w:bookmarkEnd w:id="1"/>
+      <w:bookmarkEnd w:id="2"/>
       <w:proofErr w:type="spellEnd"/>
     </w:p>
     <w:p>
@@ -2875,7 +2946,7 @@
           <w:color w:val="6D1D6A" w:themeColor="accent1" w:themeShade="BF"/>
         </w:rPr>
       </w:pPr>
-      <w:bookmarkStart w:id="2" w:name="_Toc3227975"/>
+      <w:bookmarkStart w:id="3" w:name="_Toc3227975"/>
       <w:proofErr w:type="spellStart"/>
       <w:r>
         <w:rPr>
@@ -2948,7 +3019,7 @@
         </w:rPr>
         <w:t>grupe</w:t>
       </w:r>
-      <w:bookmarkEnd w:id="2"/>
+      <w:bookmarkEnd w:id="3"/>
       <w:proofErr w:type="spellEnd"/>
     </w:p>
     <w:p>
@@ -3496,7 +3567,7 @@
           <w:color w:val="6D1D6A" w:themeColor="accent1" w:themeShade="BF"/>
         </w:rPr>
       </w:pPr>
-      <w:bookmarkStart w:id="3" w:name="_Toc3227976"/>
+      <w:bookmarkStart w:id="4" w:name="_Toc3227976"/>
       <w:proofErr w:type="spellStart"/>
       <w:r>
         <w:rPr>
@@ -3521,7 +3592,7 @@
         </w:rPr>
         <w:t>pitanja</w:t>
       </w:r>
-      <w:bookmarkEnd w:id="3"/>
+      <w:bookmarkEnd w:id="4"/>
       <w:proofErr w:type="spellEnd"/>
     </w:p>
     <w:p>
@@ -3839,7 +3910,7 @@
           <w:szCs w:val="24"/>
         </w:rPr>
       </w:pPr>
-      <w:bookmarkStart w:id="4" w:name="_Toc511231708"/>
+      <w:bookmarkStart w:id="5" w:name="_Toc511231708"/>
     </w:p>
     <w:p>
       <w:pPr>
@@ -3865,7 +3936,7 @@
         </w:rPr>
         <w:t xml:space="preserve"> </w:t>
       </w:r>
-      <w:bookmarkStart w:id="5" w:name="_Toc3227977"/>
+      <w:bookmarkStart w:id="6" w:name="_Toc3227977"/>
       <w:r>
         <w:rPr>
           <w:rFonts w:ascii="Arial" w:hAnsi="Arial" w:cs="Arial"/>
@@ -3905,8 +3976,8 @@
         </w:rPr>
         <w:t>korisnika</w:t>
       </w:r>
-      <w:bookmarkEnd w:id="4"/>
       <w:bookmarkEnd w:id="5"/>
+      <w:bookmarkEnd w:id="6"/>
       <w:proofErr w:type="spellEnd"/>
     </w:p>
     <w:p>
@@ -3926,8 +3997,8 @@
           <w:szCs w:val="32"/>
         </w:rPr>
       </w:pPr>
-      <w:bookmarkStart w:id="6" w:name="_Toc511231709"/>
-      <w:bookmarkStart w:id="7" w:name="_Toc3227978"/>
+      <w:bookmarkStart w:id="7" w:name="_Toc511231709"/>
+      <w:bookmarkStart w:id="8" w:name="_Toc3227978"/>
       <w:proofErr w:type="gramStart"/>
       <w:r>
         <w:rPr>
@@ -3965,8 +4036,8 @@
         </w:rPr>
         <w:t>opis</w:t>
       </w:r>
-      <w:bookmarkEnd w:id="6"/>
       <w:bookmarkEnd w:id="7"/>
+      <w:bookmarkEnd w:id="8"/>
       <w:proofErr w:type="spellEnd"/>
     </w:p>
     <w:p>
@@ -4192,8 +4263,8 @@
           <w:szCs w:val="32"/>
         </w:rPr>
       </w:pPr>
-      <w:bookmarkStart w:id="8" w:name="_Toc511231710"/>
-      <w:bookmarkStart w:id="9" w:name="_Toc3227979"/>
+      <w:bookmarkStart w:id="9" w:name="_Toc511231710"/>
+      <w:bookmarkStart w:id="10" w:name="_Toc3227979"/>
       <w:r>
         <w:rPr>
           <w:rFonts w:ascii="Arial" w:hAnsi="Arial" w:cs="Arial"/>
@@ -4212,8 +4283,8 @@
         </w:rPr>
         <w:t>događaja</w:t>
       </w:r>
-      <w:bookmarkEnd w:id="8"/>
       <w:bookmarkEnd w:id="9"/>
+      <w:bookmarkEnd w:id="10"/>
       <w:proofErr w:type="spellEnd"/>
     </w:p>
     <w:p>
@@ -4232,8 +4303,8 @@
           <w:szCs w:val="28"/>
         </w:rPr>
       </w:pPr>
-      <w:bookmarkStart w:id="10" w:name="_Toc511231711"/>
-      <w:bookmarkStart w:id="11" w:name="_Toc3227980"/>
+      <w:bookmarkStart w:id="11" w:name="_Toc511231711"/>
+      <w:bookmarkStart w:id="12" w:name="_Toc3227980"/>
       <w:proofErr w:type="gramStart"/>
       <w:r>
         <w:rPr>
@@ -4243,7 +4314,7 @@
         </w:rPr>
         <w:t xml:space="preserve">2.2.1  </w:t>
       </w:r>
-      <w:bookmarkEnd w:id="10"/>
+      <w:bookmarkEnd w:id="11"/>
       <w:proofErr w:type="spellStart"/>
       <w:r>
         <w:rPr>
@@ -4389,7 +4460,7 @@
         </w:rPr>
         <w:t>.</w:t>
       </w:r>
-      <w:bookmarkEnd w:id="11"/>
+      <w:bookmarkEnd w:id="12"/>
     </w:p>
     <w:p>
       <w:pPr>
@@ -5081,8 +5152,6 @@
           <w:color w:val="6D1D6A" w:themeColor="accent1" w:themeShade="BF"/>
         </w:rPr>
       </w:pPr>
-      <w:bookmarkStart w:id="12" w:name="_GoBack"/>
-      <w:bookmarkEnd w:id="12"/>
     </w:p>
     <w:p>
       <w:pPr>
@@ -9795,7 +9864,7 @@
       </w:pPr>
     </w:pPrDefault>
   </w:docDefaults>
-  <w:latentStyles w:defLockedState="0" w:defUIPriority="99" w:defSemiHidden="0" w:defUnhideWhenUsed="0" w:defQFormat="0" w:count="376">
+  <w:latentStyles w:defLockedState="0" w:defUIPriority="99" w:defSemiHidden="0" w:defUnhideWhenUsed="0" w:defQFormat="0" w:count="375">
     <w:lsdException w:name="Normal" w:uiPriority="0" w:qFormat="1"/>
     <w:lsdException w:name="heading 1" w:uiPriority="9" w:qFormat="1"/>
     <w:lsdException w:name="heading 2" w:semiHidden="1" w:uiPriority="9" w:unhideWhenUsed="1" w:qFormat="1"/>
@@ -9901,6 +9970,7 @@
     <w:lsdException w:name="HTML Sample" w:semiHidden="1" w:unhideWhenUsed="1"/>
     <w:lsdException w:name="HTML Typewriter" w:semiHidden="1" w:unhideWhenUsed="1"/>
     <w:lsdException w:name="HTML Variable" w:semiHidden="1" w:unhideWhenUsed="1"/>
+    <w:lsdException w:name="Normal Table" w:semiHidden="1" w:unhideWhenUsed="1"/>
     <w:lsdException w:name="annotation subject" w:semiHidden="1" w:unhideWhenUsed="1"/>
     <w:lsdException w:name="No List" w:semiHidden="1" w:unhideWhenUsed="1"/>
     <w:lsdException w:name="Outline List 1" w:semiHidden="1" w:unhideWhenUsed="1"/>
@@ -9943,8 +10013,11 @@
     <w:lsdException w:name="Table Contemporary" w:semiHidden="1" w:unhideWhenUsed="1"/>
     <w:lsdException w:name="Table Elegant" w:semiHidden="1" w:unhideWhenUsed="1"/>
     <w:lsdException w:name="Table Professional" w:semiHidden="1" w:unhideWhenUsed="1"/>
+    <w:lsdException w:name="Table Subtle 1" w:semiHidden="1" w:unhideWhenUsed="1"/>
     <w:lsdException w:name="Table Subtle 2" w:semiHidden="1" w:unhideWhenUsed="1"/>
     <w:lsdException w:name="Table Web 1" w:semiHidden="1" w:unhideWhenUsed="1"/>
+    <w:lsdException w:name="Table Web 2" w:semiHidden="1" w:unhideWhenUsed="1"/>
+    <w:lsdException w:name="Table Web 3" w:semiHidden="1" w:unhideWhenUsed="1"/>
     <w:lsdException w:name="Balloon Text" w:semiHidden="1" w:unhideWhenUsed="1"/>
     <w:lsdException w:name="Table Grid" w:uiPriority="39"/>
     <w:lsdException w:name="Table Theme" w:semiHidden="1" w:unhideWhenUsed="1"/>
@@ -10167,7 +10240,6 @@
     <w:lsdException w:name="Smart Hyperlink" w:semiHidden="1" w:unhideWhenUsed="1"/>
     <w:lsdException w:name="Hashtag" w:semiHidden="1" w:unhideWhenUsed="1"/>
     <w:lsdException w:name="Unresolved Mention" w:semiHidden="1" w:unhideWhenUsed="1"/>
-    <w:lsdException w:name="Smart Link" w:semiHidden="1" w:unhideWhenUsed="1"/>
   </w:latentStyles>
   <w:style w:type="paragraph" w:default="1" w:styleId="Normal">
     <w:name w:val="Normal"/>
@@ -11432,7 +11504,7 @@
 </file>
 
 <file path=customXml/itemProps1.xml><?xml version="1.0" encoding="utf-8"?>
-<ds:datastoreItem xmlns:ds="http://schemas.openxmlformats.org/officeDocument/2006/customXml" ds:itemID="{A5B33566-DD3F-44BE-8E1E-D073EFEAC404}">
+<ds:datastoreItem xmlns:ds="http://schemas.openxmlformats.org/officeDocument/2006/customXml" ds:itemID="{C353725C-4344-405D-80F9-0982280A0FC4}">
   <ds:schemaRefs>
     <ds:schemaRef ds:uri="http://schemas.openxmlformats.org/officeDocument/2006/bibliography"/>
   </ds:schemaRefs>

</xml_diff>